<commit_message>
finally managed to implement secure login
</commit_message>
<xml_diff>
--- a/project/Project stage.docx
+++ b/project/Project stage.docx
@@ -2248,8 +2248,313 @@
           <w:b w:val="1"/>
           <w:bCs w:val="1"/>
         </w:rPr>
-        <w:t>Once everything is tested and ready, deploy your application to Vercel.</w:t>
-      </w:r>
+        <w:t xml:space="preserve">Once everything is tested and ready, deploy your application to </w:t>
+      </w:r>
+      <w:r>
+        <w:rPr>
+          <w:b w:val="1"/>
+          <w:bCs w:val="1"/>
+        </w:rPr>
+        <w:t>Vercel</w:t>
+      </w:r>
+      <w:r>
+        <w:rPr>
+          <w:b w:val="1"/>
+          <w:bCs w:val="1"/>
+        </w:rPr>
+        <w:t>.</w:t>
+      </w:r>
+    </w:p>
+    <w:p>
+      <w:pPr>
+        <w:pStyle w:val="Normal"/>
+        <w:rPr>
+          <w:b w:val="1"/>
+          <w:bCs w:val="1"/>
+        </w:rPr>
+      </w:pPr>
+    </w:p>
+    <w:p>
+      <w:pPr>
+        <w:pStyle w:val="Normal"/>
+        <w:rPr>
+          <w:b w:val="1"/>
+          <w:bCs w:val="1"/>
+        </w:rPr>
+      </w:pPr>
+    </w:p>
+    <w:p>
+      <w:pPr>
+        <w:pStyle w:val="Normal"/>
+      </w:pPr>
+      <w:r>
+        <w:rPr>
+          <w:b w:val="1"/>
+          <w:bCs w:val="1"/>
+        </w:rPr>
+        <w:t>Step 1: Initial GET Request to /api/auth/signin</w:t>
+      </w:r>
+    </w:p>
+    <w:p>
+      <w:pPr>
+        <w:pStyle w:val="Normal"/>
+      </w:pPr>
+      <w:r>
+        <w:rPr>
+          <w:b w:val="1"/>
+          <w:bCs w:val="1"/>
+        </w:rPr>
+        <w:t>Create a new request in Postman.</w:t>
+      </w:r>
+    </w:p>
+    <w:p>
+      <w:pPr>
+        <w:pStyle w:val="Normal"/>
+      </w:pPr>
+      <w:r>
+        <w:rPr>
+          <w:b w:val="1"/>
+          <w:bCs w:val="1"/>
+        </w:rPr>
+        <w:t>Set the request type to GET.</w:t>
+      </w:r>
+    </w:p>
+    <w:p>
+      <w:pPr>
+        <w:pStyle w:val="Normal"/>
+      </w:pPr>
+      <w:r>
+        <w:rPr>
+          <w:b w:val="1"/>
+          <w:bCs w:val="1"/>
+        </w:rPr>
+        <w:t>Enter the URL http://localhost:&lt;Your_Port&gt;/api/auth/signin.</w:t>
+      </w:r>
+    </w:p>
+    <w:p>
+      <w:pPr>
+        <w:pStyle w:val="Normal"/>
+      </w:pPr>
+      <w:r>
+        <w:rPr>
+          <w:b w:val="1"/>
+          <w:bCs w:val="1"/>
+        </w:rPr>
+        <w:t>Send the request.</w:t>
+      </w:r>
+    </w:p>
+    <w:p>
+      <w:pPr>
+        <w:pStyle w:val="Normal"/>
+      </w:pPr>
+      <w:r>
+        <w:rPr>
+          <w:b w:val="1"/>
+          <w:bCs w:val="1"/>
+        </w:rPr>
+        <w:t>Step 2: Check Cookies and Script Output</w:t>
+      </w:r>
+    </w:p>
+    <w:p>
+      <w:pPr>
+        <w:pStyle w:val="Normal"/>
+      </w:pPr>
+      <w:r>
+        <w:rPr>
+          <w:b w:val="1"/>
+          <w:bCs w:val="1"/>
+        </w:rPr>
+        <w:t>After sending the GET request, go to the "Test Results" tab to see the output of the script you added to the collection. You should see the csrfToken and sessionToken values printed.</w:t>
+      </w:r>
+    </w:p>
+    <w:p>
+      <w:pPr>
+        <w:pStyle w:val="Normal"/>
+      </w:pPr>
+      <w:r>
+        <w:rPr>
+          <w:b w:val="1"/>
+          <w:bCs w:val="1"/>
+        </w:rPr>
+        <w:t>The script should also set these tokens as environment variables in Postman.</w:t>
+      </w:r>
+    </w:p>
+    <w:p>
+      <w:pPr>
+        <w:pStyle w:val="Normal"/>
+      </w:pPr>
+      <w:r>
+        <w:rPr>
+          <w:b w:val="1"/>
+          <w:bCs w:val="1"/>
+        </w:rPr>
+        <w:t>Step 3: POST Request to /api/auth/callback/credentials</w:t>
+      </w:r>
+    </w:p>
+    <w:p>
+      <w:pPr>
+        <w:pStyle w:val="Normal"/>
+      </w:pPr>
+      <w:r>
+        <w:rPr>
+          <w:b w:val="1"/>
+          <w:bCs w:val="1"/>
+        </w:rPr>
+        <w:t>Create a new POST request in Postman.</w:t>
+      </w:r>
+    </w:p>
+    <w:p>
+      <w:pPr>
+        <w:pStyle w:val="Normal"/>
+      </w:pPr>
+      <w:r>
+        <w:rPr>
+          <w:b w:val="1"/>
+          <w:bCs w:val="1"/>
+        </w:rPr>
+        <w:t>Set the URL to http://localhost:&lt;Your_Port&gt;/api/auth/callback/credentials.</w:t>
+      </w:r>
+    </w:p>
+    <w:p>
+      <w:pPr>
+        <w:pStyle w:val="Normal"/>
+      </w:pPr>
+      <w:r>
+        <w:rPr>
+          <w:b w:val="1"/>
+          <w:bCs w:val="1"/>
+        </w:rPr>
+        <w:t>In the "Body" tab, select x-www-form-urlencoded.</w:t>
+      </w:r>
+    </w:p>
+    <w:p>
+      <w:pPr>
+        <w:pStyle w:val="Normal"/>
+      </w:pPr>
+      <w:r>
+        <w:rPr>
+          <w:b w:val="1"/>
+          <w:bCs w:val="1"/>
+        </w:rPr>
+        <w:t>Add a key-value pair where the key is csrfToken and the value is {{csrfToken}}. This will use the environment variable that the script set.</w:t>
+      </w:r>
+    </w:p>
+    <w:p>
+      <w:pPr>
+        <w:pStyle w:val="Normal"/>
+      </w:pPr>
+      <w:r>
+        <w:rPr>
+          <w:b w:val="1"/>
+          <w:bCs w:val="1"/>
+        </w:rPr>
+        <w:t>Step 4: Send the POST Request</w:t>
+      </w:r>
+    </w:p>
+    <w:p>
+      <w:pPr>
+        <w:pStyle w:val="Normal"/>
+      </w:pPr>
+      <w:r>
+        <w:rPr>
+          <w:b w:val="1"/>
+          <w:bCs w:val="1"/>
+        </w:rPr>
+        <w:t>Send the POST request.</w:t>
+      </w:r>
+    </w:p>
+    <w:p>
+      <w:pPr>
+        <w:pStyle w:val="Normal"/>
+      </w:pPr>
+      <w:r>
+        <w:rPr>
+          <w:b w:val="1"/>
+          <w:bCs w:val="1"/>
+        </w:rPr>
+        <w:t>If everything is set up correctly, you should be authenticated, and a session should be established. Check the "Cookies" tab in Postman to confirm that you have received a session cookie.</w:t>
+      </w:r>
+    </w:p>
+    <w:p>
+      <w:pPr>
+        <w:pStyle w:val="Normal"/>
+      </w:pPr>
+      <w:r>
+        <w:rPr>
+          <w:b w:val="1"/>
+          <w:bCs w:val="1"/>
+        </w:rPr>
+        <w:t>Step 5: Test Other Routes</w:t>
+      </w:r>
+    </w:p>
+    <w:p>
+      <w:pPr>
+        <w:pStyle w:val="Normal"/>
+      </w:pPr>
+      <w:r>
+        <w:rPr>
+          <w:b w:val="1"/>
+          <w:bCs w:val="1"/>
+        </w:rPr>
+        <w:t>Now that you have the sessionToken, you can use it to authenticate other routes. For example, to test the GET session route:</w:t>
+      </w:r>
+    </w:p>
+    <w:p>
+      <w:pPr>
+        <w:pStyle w:val="Normal"/>
+      </w:pPr>
+      <w:r>
+        <w:rPr>
+          <w:b w:val="1"/>
+          <w:bCs w:val="1"/>
+        </w:rPr>
+        <w:t>Create a new GET request in Postman.</w:t>
+      </w:r>
+    </w:p>
+    <w:p>
+      <w:pPr>
+        <w:pStyle w:val="Normal"/>
+      </w:pPr>
+      <w:r>
+        <w:rPr>
+          <w:b w:val="1"/>
+          <w:bCs w:val="1"/>
+        </w:rPr>
+        <w:t>Set the URL to http://localhost:&lt;Your_Port&gt;/api/session.</w:t>
+      </w:r>
+    </w:p>
+    <w:p>
+      <w:pPr>
+        <w:pStyle w:val="Normal"/>
+      </w:pPr>
+      <w:r>
+        <w:rPr>
+          <w:b w:val="1"/>
+          <w:bCs w:val="1"/>
+        </w:rPr>
+        <w:t>In the "Headers" tab, add a new key-value pair: Authorization: Bearer {{sessionToken}}.</w:t>
+      </w:r>
+    </w:p>
+    <w:p>
+      <w:pPr>
+        <w:pStyle w:val="Normal"/>
+      </w:pPr>
+      <w:r>
+        <w:rPr>
+          <w:b w:val="1"/>
+          <w:bCs w:val="1"/>
+        </w:rPr>
+        <w:t>Send the request. If everything is set up correctly, you should receive the session information in the response.</w:t>
+      </w:r>
+    </w:p>
+    <w:p>
+      <w:pPr>
+        <w:pStyle w:val="Normal"/>
+        <w:rPr>
+          <w:b w:val="1"/>
+          <w:bCs w:val="1"/>
+        </w:rPr>
+      </w:pPr>
     </w:p>
     <w:p>
       <w:pPr>

</xml_diff>